<commit_message>
correction des parametres de certaines methodes de l'algorithme lecture
</commit_message>
<xml_diff>
--- a/Algorithmes/algoLecture.docx
+++ b/Algorithmes/algoLecture.docx
@@ -1,6 +1,6 @@
 
 <file path=word/document.xml><?xml version="1.0" encoding="utf-8"?>
-<w:document xmlns:wpc="http://schemas.microsoft.com/office/word/2010/wordprocessingCanvas" xmlns:cx="http://schemas.microsoft.com/office/drawing/2014/chartex" xmlns:cx1="http://schemas.microsoft.com/office/drawing/2015/9/8/chartex" xmlns:mc="http://schemas.openxmlformats.org/markup-compatibility/2006" xmlns:o="urn:schemas-microsoft-com:office:office" xmlns:r="http://schemas.openxmlformats.org/officeDocument/2006/relationships" xmlns:m="http://schemas.openxmlformats.org/officeDocument/2006/math" xmlns:v="urn:schemas-microsoft-com:vml" xmlns:wp14="http://schemas.microsoft.com/office/word/2010/wordprocessingDrawing" xmlns:wp="http://schemas.openxmlformats.org/drawingml/2006/wordprocessingDrawing" xmlns:w10="urn:schemas-microsoft-com:office:word" xmlns:w="http://schemas.openxmlformats.org/wordprocessingml/2006/main" xmlns:w14="http://schemas.microsoft.com/office/word/2010/wordml" xmlns:w15="http://schemas.microsoft.com/office/word/2012/wordml" xmlns:w16se="http://schemas.microsoft.com/office/word/2015/wordml/symex" xmlns:wpg="http://schemas.microsoft.com/office/word/2010/wordprocessingGroup" xmlns:wpi="http://schemas.microsoft.com/office/word/2010/wordprocessingInk" xmlns:wne="http://schemas.microsoft.com/office/word/2006/wordml" xmlns:wps="http://schemas.microsoft.com/office/word/2010/wordprocessingShape" mc:Ignorable="w14 w15 w16se wp14">
+<w:document xmlns:wpc="http://schemas.microsoft.com/office/word/2010/wordprocessingCanvas" xmlns:cx="http://schemas.microsoft.com/office/drawing/2014/chartex" xmlns:cx1="http://schemas.microsoft.com/office/drawing/2015/9/8/chartex" xmlns:cx2="http://schemas.microsoft.com/office/drawing/2015/10/21/chartex" xmlns:cx3="http://schemas.microsoft.com/office/drawing/2016/5/9/chartex" xmlns:cx4="http://schemas.microsoft.com/office/drawing/2016/5/10/chartex" xmlns:cx5="http://schemas.microsoft.com/office/drawing/2016/5/11/chartex" xmlns:cx6="http://schemas.microsoft.com/office/drawing/2016/5/12/chartex" xmlns:cx7="http://schemas.microsoft.com/office/drawing/2016/5/13/chartex" xmlns:cx8="http://schemas.microsoft.com/office/drawing/2016/5/14/chartex" xmlns:mc="http://schemas.openxmlformats.org/markup-compatibility/2006" xmlns:aink="http://schemas.microsoft.com/office/drawing/2016/ink" xmlns:am3d="http://schemas.microsoft.com/office/drawing/2017/model3d" xmlns:o="urn:schemas-microsoft-com:office:office" xmlns:oel="http://schemas.microsoft.com/office/2019/extlst" xmlns:r="http://schemas.openxmlformats.org/officeDocument/2006/relationships" xmlns:m="http://schemas.openxmlformats.org/officeDocument/2006/math" xmlns:v="urn:schemas-microsoft-com:vml" xmlns:wp14="http://schemas.microsoft.com/office/word/2010/wordprocessingDrawing" xmlns:wp="http://schemas.openxmlformats.org/drawingml/2006/wordprocessingDrawing" xmlns:w10="urn:schemas-microsoft-com:office:word" xmlns:w="http://schemas.openxmlformats.org/wordprocessingml/2006/main" xmlns:w14="http://schemas.microsoft.com/office/word/2010/wordml" xmlns:w15="http://schemas.microsoft.com/office/word/2012/wordml" xmlns:w16cex="http://schemas.microsoft.com/office/word/2018/wordml/cex" xmlns:w16cid="http://schemas.microsoft.com/office/word/2016/wordml/cid" xmlns:w16="http://schemas.microsoft.com/office/word/2018/wordml" xmlns:w16sdtdh="http://schemas.microsoft.com/office/word/2020/wordml/sdtdatahash" xmlns:w16se="http://schemas.microsoft.com/office/word/2015/wordml/symex" xmlns:wpg="http://schemas.microsoft.com/office/word/2010/wordprocessingGroup" xmlns:wpi="http://schemas.microsoft.com/office/word/2010/wordprocessingInk" xmlns:wne="http://schemas.microsoft.com/office/word/2006/wordml" xmlns:wps="http://schemas.microsoft.com/office/word/2010/wordprocessingShape" mc:Ignorable="w14 w15 w16se w16cid w16 w16cex w16sdtdh wp14">
   <w:body>
     <w:p>
       <w:pPr>
@@ -418,7 +418,7 @@
           <w:szCs w:val="28"/>
           <w:lang w:eastAsia="fr-FR"/>
         </w:rPr>
-        <w:t xml:space="preserve">Matis Chabanat | </w:t>
+        <w:t xml:space="preserve">Matis </w:t>
       </w:r>
       <w:proofErr w:type="spellStart"/>
       <w:r>
@@ -429,7 +429,7 @@
           <w:szCs w:val="28"/>
           <w:lang w:eastAsia="fr-FR"/>
         </w:rPr>
-        <w:t>Titouan</w:t>
+        <w:t>Chabanat</w:t>
       </w:r>
       <w:proofErr w:type="spellEnd"/>
       <w:r>
@@ -440,7 +440,7 @@
           <w:szCs w:val="28"/>
           <w:lang w:eastAsia="fr-FR"/>
         </w:rPr>
-        <w:t xml:space="preserve"> </w:t>
+        <w:t xml:space="preserve"> | Titouan </w:t>
       </w:r>
       <w:proofErr w:type="spellStart"/>
       <w:r>
@@ -654,28 +654,43 @@
       <w:pPr>
         <w:jc w:val="center"/>
         <w:rPr>
-          <w:rFonts w:ascii="Times New Roman" w:eastAsia="Times New Roman" w:hAnsi="Times New Roman" w:cs="Times New Roman"/>
-          <w:lang w:eastAsia="fr-FR"/>
-        </w:rPr>
-      </w:pPr>
-    </w:p>
-    <w:p>
-      <w:pPr>
-        <w:rPr>
-          <w:rFonts w:ascii="Times New Roman" w:eastAsia="Times New Roman" w:hAnsi="Times New Roman" w:cs="Times New Roman"/>
-          <w:lang w:eastAsia="fr-FR"/>
-        </w:rPr>
-      </w:pPr>
-      <w:r>
-        <w:rPr>
+          <w:b/>
+          <w:bCs/>
+          <w:sz w:val="30"/>
+          <w:szCs w:val="30"/>
+        </w:rPr>
+      </w:pPr>
+    </w:p>
+    <w:p>
+      <w:pPr>
+        <w:jc w:val="center"/>
+        <w:rPr>
+          <w:b/>
+          <w:bCs/>
+          <w:sz w:val="30"/>
+          <w:szCs w:val="30"/>
+        </w:rPr>
+      </w:pPr>
+    </w:p>
+    <w:p>
+      <w:pPr>
+        <w:jc w:val="center"/>
+        <w:rPr>
+          <w:rFonts w:ascii="Times New Roman" w:eastAsia="Times New Roman" w:hAnsi="Times New Roman" w:cs="Times New Roman"/>
+          <w:lang w:eastAsia="fr-FR"/>
+        </w:rPr>
+      </w:pPr>
+      <w:r>
+        <w:rPr>
+          <w:rFonts w:ascii="Times New Roman" w:eastAsia="Times New Roman" w:hAnsi="Times New Roman" w:cs="Times New Roman"/>
           <w:noProof/>
           <w:lang w:eastAsia="fr-FR"/>
         </w:rPr>
         <w:drawing>
-          <wp:inline distT="0" distB="0" distL="0" distR="0" wp14:anchorId="1B0E876F" wp14:editId="693EF21D">
-            <wp:extent cx="9199736" cy="3750068"/>
+          <wp:inline distT="0" distB="0" distL="0" distR="0" wp14:anchorId="4591E6A8" wp14:editId="6555312F">
+            <wp:extent cx="8892540" cy="3723005"/>
             <wp:effectExtent l="0" t="0" r="0" b="0"/>
-            <wp:docPr id="3" name="Image 3"/>
+            <wp:docPr id="6" name="Image 6"/>
             <wp:cNvGraphicFramePr>
               <a:graphicFrameLocks xmlns:a="http://schemas.openxmlformats.org/drawingml/2006/main" noChangeAspect="1"/>
             </wp:cNvGraphicFramePr>
@@ -683,7 +698,7 @@
               <a:graphicData uri="http://schemas.openxmlformats.org/drawingml/2006/picture">
                 <pic:pic xmlns:pic="http://schemas.openxmlformats.org/drawingml/2006/picture">
                   <pic:nvPicPr>
-                    <pic:cNvPr id="3" name="Image 3"/>
+                    <pic:cNvPr id="6" name="Image 6"/>
                     <pic:cNvPicPr/>
                   </pic:nvPicPr>
                   <pic:blipFill>
@@ -701,7 +716,7 @@
                   <pic:spPr>
                     <a:xfrm>
                       <a:off x="0" y="0"/>
-                      <a:ext cx="9574561" cy="3902857"/>
+                      <a:ext cx="8892540" cy="3723005"/>
                     </a:xfrm>
                     <a:prstGeom prst="rect">
                       <a:avLst/>
@@ -723,17 +738,24 @@
       </w:pPr>
     </w:p>
     <w:p>
-      <w:r>
-        <w:rPr>
+      <w:pPr>
+        <w:rPr>
+          <w:rFonts w:ascii="Times New Roman" w:eastAsia="Times New Roman" w:hAnsi="Times New Roman" w:cs="Times New Roman"/>
+          <w:lang w:eastAsia="fr-FR"/>
+        </w:rPr>
+      </w:pPr>
+      <w:r>
+        <w:rPr>
+          <w:rFonts w:ascii="Times New Roman" w:eastAsia="Times New Roman" w:hAnsi="Times New Roman" w:cs="Times New Roman"/>
           <w:noProof/>
           <w:lang w:eastAsia="fr-FR"/>
         </w:rPr>
         <w:lastRenderedPageBreak/>
         <w:drawing>
-          <wp:inline distT="0" distB="0" distL="0" distR="0" wp14:anchorId="6FCFC17B" wp14:editId="11A2142D">
-            <wp:extent cx="9306525" cy="3369923"/>
-            <wp:effectExtent l="0" t="0" r="3175" b="0"/>
-            <wp:docPr id="4" name="Image 4"/>
+          <wp:inline distT="0" distB="0" distL="0" distR="0" wp14:anchorId="2223FEFE" wp14:editId="6ECF8981">
+            <wp:extent cx="8892540" cy="3470275"/>
+            <wp:effectExtent l="0" t="0" r="0" b="0"/>
+            <wp:docPr id="5" name="Image 5"/>
             <wp:cNvGraphicFramePr>
               <a:graphicFrameLocks xmlns:a="http://schemas.openxmlformats.org/drawingml/2006/main" noChangeAspect="1"/>
             </wp:cNvGraphicFramePr>
@@ -741,7 +763,7 @@
               <a:graphicData uri="http://schemas.openxmlformats.org/drawingml/2006/picture">
                 <pic:pic xmlns:pic="http://schemas.openxmlformats.org/drawingml/2006/picture">
                   <pic:nvPicPr>
-                    <pic:cNvPr id="4" name="Image 4"/>
+                    <pic:cNvPr id="5" name="Image 5"/>
                     <pic:cNvPicPr/>
                   </pic:nvPicPr>
                   <pic:blipFill>
@@ -759,7 +781,7 @@
                   <pic:spPr>
                     <a:xfrm>
                       <a:off x="0" y="0"/>
-                      <a:ext cx="9505242" cy="3441879"/>
+                      <a:ext cx="8892540" cy="3470275"/>
                     </a:xfrm>
                     <a:prstGeom prst="rect">
                       <a:avLst/>
@@ -774,6 +796,7 @@
     </w:p>
     <w:p/>
     <w:p/>
+    <w:p/>
     <w:p>
       <w:pPr>
         <w:rPr>
@@ -853,6 +876,7 @@
     </w:p>
     <w:p>
       <w:r>
+        <w:lastRenderedPageBreak/>
         <w:t>Correspond à l</w:t>
       </w:r>
       <w:r>
@@ -872,7 +896,6 @@
           <w:noProof/>
           <w:sz w:val="30"/>
           <w:szCs w:val="30"/>
-          <w:lang/>
         </w:rPr>
       </w:pPr>
       <w:r>
@@ -883,13 +906,9 @@
           <w:noProof/>
           <w:sz w:val="30"/>
           <w:szCs w:val="30"/>
-          <w:lang/>
-        </w:rPr>
-        <w:lastRenderedPageBreak/>
+        </w:rPr>
         <w:t>Dictionnaire des données</w:t>
       </w:r>
-      <w:bookmarkStart w:id="0" w:name="_GoBack"/>
-      <w:bookmarkEnd w:id="0"/>
     </w:p>
     <w:tbl>
       <w:tblPr>
@@ -1046,7 +1065,6 @@
                 <w:noProof/>
                 <w:sz w:val="26"/>
                 <w:szCs w:val="26"/>
-                <w:lang w:val="fr-FR"/>
               </w:rPr>
             </w:pPr>
             <w:r>
@@ -1056,7 +1074,6 @@
                 <w:noProof/>
                 <w:sz w:val="26"/>
                 <w:szCs w:val="26"/>
-                <w:lang w:val="fr-FR"/>
               </w:rPr>
               <w:t>Licence_valide</w:t>
             </w:r>
@@ -1085,7 +1102,6 @@
                 <w:noProof/>
                 <w:sz w:val="26"/>
                 <w:szCs w:val="26"/>
-                <w:lang w:val="fr-FR"/>
               </w:rPr>
             </w:pPr>
             <w:r>
@@ -1095,7 +1111,6 @@
                 <w:noProof/>
                 <w:sz w:val="26"/>
                 <w:szCs w:val="26"/>
-                <w:lang w:val="fr-FR"/>
               </w:rPr>
               <w:t>booléen</w:t>
             </w:r>
@@ -1124,7 +1139,6 @@
                 <w:noProof/>
                 <w:sz w:val="26"/>
                 <w:szCs w:val="26"/>
-                <w:lang w:val="fr-FR"/>
               </w:rPr>
             </w:pPr>
             <w:r>
@@ -1134,7 +1148,6 @@
                 <w:noProof/>
                 <w:sz w:val="26"/>
                 <w:szCs w:val="26"/>
-                <w:lang w:val="fr-FR"/>
               </w:rPr>
               <w:t>Initialisé à faux, représente la validité ou non du numéro de licence après décodage</w:t>
             </w:r>
@@ -1165,7 +1178,6 @@
                 <w:noProof/>
                 <w:sz w:val="26"/>
                 <w:szCs w:val="26"/>
-                <w:lang w:val="fr-FR"/>
               </w:rPr>
             </w:pPr>
             <w:r>
@@ -1175,7 +1187,6 @@
                 <w:noProof/>
                 <w:sz w:val="26"/>
                 <w:szCs w:val="26"/>
-                <w:lang w:val="fr-FR"/>
               </w:rPr>
               <w:t>licence</w:t>
             </w:r>
@@ -1203,7 +1214,6 @@
                 <w:noProof/>
                 <w:sz w:val="26"/>
                 <w:szCs w:val="26"/>
-                <w:lang w:val="fr-FR"/>
               </w:rPr>
             </w:pPr>
             <w:r>
@@ -1213,7 +1223,6 @@
                 <w:noProof/>
                 <w:sz w:val="26"/>
                 <w:szCs w:val="26"/>
-                <w:lang w:val="fr-FR"/>
               </w:rPr>
               <w:t>Chaine de caractères</w:t>
             </w:r>
@@ -1241,7 +1250,6 @@
                 <w:noProof/>
                 <w:sz w:val="26"/>
                 <w:szCs w:val="26"/>
-                <w:lang w:val="fr-FR"/>
               </w:rPr>
             </w:pPr>
             <w:r>
@@ -1251,7 +1259,6 @@
                 <w:noProof/>
                 <w:sz w:val="26"/>
                 <w:szCs w:val="26"/>
-                <w:lang w:val="fr-FR"/>
               </w:rPr>
               <w:t>Contient la chaine de caractère après décodage du ST Code</w:t>
             </w:r>
@@ -1282,7 +1289,6 @@
                 <w:noProof/>
                 <w:sz w:val="26"/>
                 <w:szCs w:val="26"/>
-                <w:lang w:val="fr-FR"/>
               </w:rPr>
             </w:pPr>
             <w:r>
@@ -1292,7 +1298,6 @@
                 <w:noProof/>
                 <w:sz w:val="26"/>
                 <w:szCs w:val="26"/>
-                <w:lang w:val="fr-FR"/>
               </w:rPr>
               <w:t>Info_joueur</w:t>
             </w:r>
@@ -1303,7 +1308,6 @@
                 <w:noProof/>
                 <w:sz w:val="26"/>
                 <w:szCs w:val="26"/>
-                <w:lang w:val="fr-FR"/>
               </w:rPr>
               <w:t>s</w:t>
             </w:r>
@@ -1332,7 +1336,6 @@
                 <w:noProof/>
                 <w:sz w:val="26"/>
                 <w:szCs w:val="26"/>
-                <w:lang w:val="fr-FR"/>
               </w:rPr>
             </w:pPr>
             <w:r>
@@ -1352,7 +1355,6 @@
                 <w:noProof/>
                 <w:sz w:val="26"/>
                 <w:szCs w:val="26"/>
-                <w:lang w:val="fr-FR"/>
               </w:rPr>
               <w:t>s</w:t>
             </w:r>
@@ -1419,7 +1421,6 @@
                 <w:noProof/>
                 <w:sz w:val="26"/>
                 <w:szCs w:val="26"/>
-                <w:lang w:val="fr-FR"/>
               </w:rPr>
             </w:pPr>
             <w:r>
@@ -1429,7 +1430,6 @@
                 <w:noProof/>
                 <w:sz w:val="26"/>
                 <w:szCs w:val="26"/>
-                <w:lang w:val="fr-FR"/>
               </w:rPr>
               <w:t>Image_code</w:t>
             </w:r>
@@ -1457,7 +1457,6 @@
                 <w:noProof/>
                 <w:sz w:val="26"/>
                 <w:szCs w:val="26"/>
-                <w:lang w:val="fr-FR"/>
               </w:rPr>
             </w:pPr>
             <w:r>
@@ -1467,7 +1466,6 @@
                 <w:noProof/>
                 <w:sz w:val="26"/>
                 <w:szCs w:val="26"/>
-                <w:lang w:val="fr-FR"/>
               </w:rPr>
               <w:t>image</w:t>
             </w:r>
@@ -1495,7 +1493,6 @@
                 <w:noProof/>
                 <w:sz w:val="26"/>
                 <w:szCs w:val="26"/>
-                <w:lang w:val="fr-FR"/>
               </w:rPr>
             </w:pPr>
             <w:r>
@@ -1505,7 +1502,6 @@
                 <w:noProof/>
                 <w:sz w:val="26"/>
                 <w:szCs w:val="26"/>
-                <w:lang w:val="fr-FR"/>
               </w:rPr>
               <w:t>Correspond au ST Code à analyser</w:t>
             </w:r>
@@ -1527,7 +1523,7 @@
 </file>
 
 <file path=word/numbering.xml><?xml version="1.0" encoding="utf-8"?>
-<w:numbering xmlns:wpc="http://schemas.microsoft.com/office/word/2010/wordprocessingCanvas" xmlns:cx="http://schemas.microsoft.com/office/drawing/2014/chartex" xmlns:cx1="http://schemas.microsoft.com/office/drawing/2015/9/8/chartex" xmlns:mc="http://schemas.openxmlformats.org/markup-compatibility/2006" xmlns:o="urn:schemas-microsoft-com:office:office" xmlns:r="http://schemas.openxmlformats.org/officeDocument/2006/relationships" xmlns:m="http://schemas.openxmlformats.org/officeDocument/2006/math" xmlns:v="urn:schemas-microsoft-com:vml" xmlns:wp14="http://schemas.microsoft.com/office/word/2010/wordprocessingDrawing" xmlns:wp="http://schemas.openxmlformats.org/drawingml/2006/wordprocessingDrawing" xmlns:w10="urn:schemas-microsoft-com:office:word" xmlns:w="http://schemas.openxmlformats.org/wordprocessingml/2006/main" xmlns:w14="http://schemas.microsoft.com/office/word/2010/wordml" xmlns:w15="http://schemas.microsoft.com/office/word/2012/wordml" xmlns:w16se="http://schemas.microsoft.com/office/word/2015/wordml/symex" xmlns:wpg="http://schemas.microsoft.com/office/word/2010/wordprocessingGroup" xmlns:wpi="http://schemas.microsoft.com/office/word/2010/wordprocessingInk" xmlns:wne="http://schemas.microsoft.com/office/word/2006/wordml" xmlns:wps="http://schemas.microsoft.com/office/word/2010/wordprocessingShape" mc:Ignorable="w14 w15 w16se wp14">
+<w:numbering xmlns:wpc="http://schemas.microsoft.com/office/word/2010/wordprocessingCanvas" xmlns:cx="http://schemas.microsoft.com/office/drawing/2014/chartex" xmlns:cx1="http://schemas.microsoft.com/office/drawing/2015/9/8/chartex" xmlns:cx2="http://schemas.microsoft.com/office/drawing/2015/10/21/chartex" xmlns:cx3="http://schemas.microsoft.com/office/drawing/2016/5/9/chartex" xmlns:cx4="http://schemas.microsoft.com/office/drawing/2016/5/10/chartex" xmlns:cx5="http://schemas.microsoft.com/office/drawing/2016/5/11/chartex" xmlns:cx6="http://schemas.microsoft.com/office/drawing/2016/5/12/chartex" xmlns:cx7="http://schemas.microsoft.com/office/drawing/2016/5/13/chartex" xmlns:cx8="http://schemas.microsoft.com/office/drawing/2016/5/14/chartex" xmlns:mc="http://schemas.openxmlformats.org/markup-compatibility/2006" xmlns:aink="http://schemas.microsoft.com/office/drawing/2016/ink" xmlns:am3d="http://schemas.microsoft.com/office/drawing/2017/model3d" xmlns:o="urn:schemas-microsoft-com:office:office" xmlns:oel="http://schemas.microsoft.com/office/2019/extlst" xmlns:r="http://schemas.openxmlformats.org/officeDocument/2006/relationships" xmlns:m="http://schemas.openxmlformats.org/officeDocument/2006/math" xmlns:v="urn:schemas-microsoft-com:vml" xmlns:wp14="http://schemas.microsoft.com/office/word/2010/wordprocessingDrawing" xmlns:wp="http://schemas.openxmlformats.org/drawingml/2006/wordprocessingDrawing" xmlns:w10="urn:schemas-microsoft-com:office:word" xmlns:w="http://schemas.openxmlformats.org/wordprocessingml/2006/main" xmlns:w14="http://schemas.microsoft.com/office/word/2010/wordml" xmlns:w15="http://schemas.microsoft.com/office/word/2012/wordml" xmlns:w16cex="http://schemas.microsoft.com/office/word/2018/wordml/cex" xmlns:w16cid="http://schemas.microsoft.com/office/word/2016/wordml/cid" xmlns:w16="http://schemas.microsoft.com/office/word/2018/wordml" xmlns:w16sdtdh="http://schemas.microsoft.com/office/word/2020/wordml/sdtdatahash" xmlns:w16se="http://schemas.microsoft.com/office/word/2015/wordml/symex" xmlns:wpg="http://schemas.microsoft.com/office/word/2010/wordprocessingGroup" xmlns:wpi="http://schemas.microsoft.com/office/word/2010/wordprocessingInk" xmlns:wne="http://schemas.microsoft.com/office/word/2006/wordml" xmlns:wps="http://schemas.microsoft.com/office/word/2010/wordprocessingShape" mc:Ignorable="w14 w15 w16se w16cid w16 w16cex w16sdtdh wp14">
   <w:abstractNum w:abstractNumId="0" w15:restartNumberingAfterBreak="0">
     <w:nsid w:val="2BF04D69"/>
     <w:multiLevelType w:val="hybridMultilevel"/>
@@ -1641,14 +1637,14 @@
       </w:rPr>
     </w:lvl>
   </w:abstractNum>
-  <w:num w:numId="1">
+  <w:num w:numId="1" w16cid:durableId="1371488745">
     <w:abstractNumId w:val="0"/>
   </w:num>
 </w:numbering>
 </file>
 
 <file path=word/styles.xml><?xml version="1.0" encoding="utf-8"?>
-<w:styles xmlns:mc="http://schemas.openxmlformats.org/markup-compatibility/2006" xmlns:r="http://schemas.openxmlformats.org/officeDocument/2006/relationships" xmlns:w="http://schemas.openxmlformats.org/wordprocessingml/2006/main" xmlns:w14="http://schemas.microsoft.com/office/word/2010/wordml" xmlns:w15="http://schemas.microsoft.com/office/word/2012/wordml" xmlns:w16se="http://schemas.microsoft.com/office/word/2015/wordml/symex" mc:Ignorable="w14 w15 w16se">
+<w:styles xmlns:mc="http://schemas.openxmlformats.org/markup-compatibility/2006" xmlns:r="http://schemas.openxmlformats.org/officeDocument/2006/relationships" xmlns:w="http://schemas.openxmlformats.org/wordprocessingml/2006/main" xmlns:w14="http://schemas.microsoft.com/office/word/2010/wordml" xmlns:w15="http://schemas.microsoft.com/office/word/2012/wordml" xmlns:w16cex="http://schemas.microsoft.com/office/word/2018/wordml/cex" xmlns:w16cid="http://schemas.microsoft.com/office/word/2016/wordml/cid" xmlns:w16="http://schemas.microsoft.com/office/word/2018/wordml" xmlns:w16sdtdh="http://schemas.microsoft.com/office/word/2020/wordml/sdtdatahash" xmlns:w16se="http://schemas.microsoft.com/office/word/2015/wordml/symex" mc:Ignorable="w14 w15 w16se w16cid w16 w16cex w16sdtdh">
   <w:docDefaults>
     <w:rPrDefault>
       <w:rPr>
@@ -1660,7 +1656,7 @@
     </w:rPrDefault>
     <w:pPrDefault/>
   </w:docDefaults>
-  <w:latentStyles w:defLockedState="0" w:defUIPriority="99" w:defSemiHidden="0" w:defUnhideWhenUsed="0" w:defQFormat="0" w:count="371">
+  <w:latentStyles w:defLockedState="0" w:defUIPriority="99" w:defSemiHidden="0" w:defUnhideWhenUsed="0" w:defQFormat="0" w:count="376">
     <w:lsdException w:name="Normal" w:uiPriority="0" w:qFormat="1"/>
     <w:lsdException w:name="heading 1" w:uiPriority="9" w:qFormat="1"/>
     <w:lsdException w:name="heading 2" w:semiHidden="1" w:uiPriority="9" w:unhideWhenUsed="1" w:qFormat="1"/>
@@ -1766,7 +1762,6 @@
     <w:lsdException w:name="HTML Sample" w:semiHidden="1" w:unhideWhenUsed="1"/>
     <w:lsdException w:name="HTML Typewriter" w:semiHidden="1" w:unhideWhenUsed="1"/>
     <w:lsdException w:name="HTML Variable" w:semiHidden="1" w:unhideWhenUsed="1"/>
-    <w:lsdException w:name="Normal Table" w:semiHidden="1" w:unhideWhenUsed="1"/>
     <w:lsdException w:name="annotation subject" w:semiHidden="1" w:unhideWhenUsed="1"/>
     <w:lsdException w:name="No List" w:semiHidden="1" w:unhideWhenUsed="1"/>
     <w:lsdException w:name="Outline List 1" w:semiHidden="1" w:unhideWhenUsed="1"/>
@@ -1809,11 +1804,8 @@
     <w:lsdException w:name="Table Contemporary" w:semiHidden="1" w:unhideWhenUsed="1"/>
     <w:lsdException w:name="Table Elegant" w:semiHidden="1" w:unhideWhenUsed="1"/>
     <w:lsdException w:name="Table Professional" w:semiHidden="1" w:unhideWhenUsed="1"/>
-    <w:lsdException w:name="Table Subtle 1" w:semiHidden="1" w:unhideWhenUsed="1"/>
     <w:lsdException w:name="Table Subtle 2" w:semiHidden="1" w:unhideWhenUsed="1"/>
     <w:lsdException w:name="Table Web 1" w:semiHidden="1" w:unhideWhenUsed="1"/>
-    <w:lsdException w:name="Table Web 2" w:semiHidden="1" w:unhideWhenUsed="1"/>
-    <w:lsdException w:name="Table Web 3" w:semiHidden="1" w:unhideWhenUsed="1"/>
     <w:lsdException w:name="Balloon Text" w:semiHidden="1" w:unhideWhenUsed="1"/>
     <w:lsdException w:name="Table Grid" w:uiPriority="39"/>
     <w:lsdException w:name="Table Theme" w:semiHidden="1" w:unhideWhenUsed="1"/>
@@ -2032,6 +2024,11 @@
     <w:lsdException w:name="List Table 5 Dark Accent 6" w:uiPriority="50"/>
     <w:lsdException w:name="List Table 6 Colorful Accent 6" w:uiPriority="51"/>
     <w:lsdException w:name="List Table 7 Colorful Accent 6" w:uiPriority="52"/>
+    <w:lsdException w:name="Mention" w:semiHidden="1" w:unhideWhenUsed="1"/>
+    <w:lsdException w:name="Smart Hyperlink" w:semiHidden="1" w:unhideWhenUsed="1"/>
+    <w:lsdException w:name="Hashtag" w:semiHidden="1" w:unhideWhenUsed="1"/>
+    <w:lsdException w:name="Unresolved Mention" w:semiHidden="1" w:unhideWhenUsed="1"/>
+    <w:lsdException w:name="Smart Link" w:semiHidden="1" w:unhideWhenUsed="1"/>
   </w:latentStyles>
   <w:style w:type="paragraph" w:default="1" w:styleId="Normal">
     <w:name w:val="Normal"/>
@@ -2095,9 +2092,6 @@
     <w:basedOn w:val="TableauNormal"/>
     <w:uiPriority w:val="39"/>
     <w:rsid w:val="00152DE0"/>
-    <w:rPr>
-      <w:lang/>
-    </w:rPr>
     <w:tblPr>
       <w:tblInd w:w="0" w:type="nil"/>
       <w:tblBorders>

</xml_diff>